<commit_message>
sustituimos informacion de ejemplo por informacion real en algunas paginas
</commit_message>
<xml_diff>
--- a/textos/Javier tiembla  - Pedroalí Tovar.docx
+++ b/textos/Javier tiembla  - Pedroalí Tovar.docx
@@ -23,18 +23,18 @@
           <w:lang w:eastAsia="es-419"/>
         </w:rPr>
         <w:drawing>
-          <wp:anchor distT="0" distB="0" distL="114300" distR="114300" simplePos="0" relativeHeight="251658240" behindDoc="0" locked="0" layoutInCell="1" allowOverlap="1">
+          <wp:anchor distT="0" distB="0" distL="114300" distR="114300" simplePos="0" relativeHeight="251658240" behindDoc="0" locked="0" layoutInCell="1" allowOverlap="1" wp14:anchorId="5FC272C2" wp14:editId="41B96EAB">
             <wp:simplePos x="0" y="0"/>
             <wp:positionH relativeFrom="column">
-              <wp:posOffset>428625</wp:posOffset>
+              <wp:posOffset>609600</wp:posOffset>
             </wp:positionH>
             <wp:positionV relativeFrom="page">
-              <wp:posOffset>-9525</wp:posOffset>
+              <wp:posOffset>-76200</wp:posOffset>
             </wp:positionV>
-            <wp:extent cx="4733925" cy="4733925"/>
-            <wp:effectExtent l="0" t="0" r="9525" b="9525"/>
+            <wp:extent cx="4752326" cy="4724400"/>
+            <wp:effectExtent l="457200" t="400050" r="658495" b="400050"/>
             <wp:wrapNone/>
-            <wp:docPr id="5" name="Imagen 5"/>
+            <wp:docPr id="1" name="Imagen 1"/>
             <wp:cNvGraphicFramePr>
               <a:graphicFrameLocks xmlns:a="http://schemas.openxmlformats.org/drawingml/2006/main" noChangeAspect="1"/>
             </wp:cNvGraphicFramePr>
@@ -42,24 +42,12 @@
               <a:graphicData uri="http://schemas.openxmlformats.org/drawingml/2006/picture">
                 <pic:pic xmlns:pic="http://schemas.openxmlformats.org/drawingml/2006/picture">
                   <pic:nvPicPr>
-                    <pic:cNvPr id="5" name="tiembla.jpg"/>
+                    <pic:cNvPr id="1" name="zaguan.png"/>
                     <pic:cNvPicPr/>
                   </pic:nvPicPr>
                   <pic:blipFill>
                     <a:blip r:embed="rId7">
                       <a:extLst>
-                        <a:ext uri="{BEBA8EAE-BF5A-486C-A8C5-ECC9F3942E4B}">
-                          <a14:imgProps xmlns:a14="http://schemas.microsoft.com/office/drawing/2010/main">
-                            <a14:imgLayer r:embed="rId8">
-                              <a14:imgEffect>
-                                <a14:colorTemperature colorTemp="5900"/>
-                              </a14:imgEffect>
-                              <a14:imgEffect>
-                                <a14:saturation sat="66000"/>
-                              </a14:imgEffect>
-                            </a14:imgLayer>
-                          </a14:imgProps>
-                        </a:ext>
                         <a:ext uri="{28A0092B-C50C-407E-A947-70E740481C1C}">
                           <a14:useLocalDpi xmlns:a14="http://schemas.microsoft.com/office/drawing/2010/main" val="0"/>
                         </a:ext>
@@ -72,17 +60,43 @@
                   <pic:spPr>
                     <a:xfrm>
                       <a:off x="0" y="0"/>
-                      <a:ext cx="4733925" cy="4733925"/>
+                      <a:ext cx="4752326" cy="4724400"/>
                     </a:xfrm>
-                    <a:prstGeom prst="ellipse">
+                    <a:prstGeom prst="rect">
                       <a:avLst/>
                     </a:prstGeom>
-                    <a:ln>
-                      <a:noFill/>
+                    <a:solidFill>
+                      <a:srgbClr val="FFFFFF">
+                        <a:shade val="85000"/>
+                      </a:srgbClr>
+                    </a:solidFill>
+                    <a:ln w="190500" cap="sq">
+                      <a:solidFill>
+                        <a:srgbClr val="FFFFFF"/>
+                      </a:solidFill>
+                      <a:miter lim="800000"/>
                     </a:ln>
                     <a:effectLst>
-                      <a:softEdge rad="112500"/>
+                      <a:outerShdw blurRad="65000" dist="50800" dir="12900000" kx="195000" ky="145000" algn="tl" rotWithShape="0">
+                        <a:srgbClr val="000000">
+                          <a:alpha val="30000"/>
+                        </a:srgbClr>
+                      </a:outerShdw>
                     </a:effectLst>
+                    <a:scene3d>
+                      <a:camera prst="orthographicFront">
+                        <a:rot lat="0" lon="0" rev="360000"/>
+                      </a:camera>
+                      <a:lightRig rig="twoPt" dir="t">
+                        <a:rot lat="0" lon="0" rev="7200000"/>
+                      </a:lightRig>
+                    </a:scene3d>
+                    <a:sp3d contourW="12700">
+                      <a:bevelT w="25400" h="19050"/>
+                      <a:contourClr>
+                        <a:srgbClr val="969696"/>
+                      </a:contourClr>
+                    </a:sp3d>
                   </pic:spPr>
                 </pic:pic>
               </a:graphicData>
@@ -108,7 +122,7 @@
         <mc:AlternateContent>
           <mc:Choice Requires="wps">
             <w:drawing>
-              <wp:anchor distT="0" distB="0" distL="114300" distR="114300" simplePos="0" relativeHeight="251657215" behindDoc="0" locked="0" layoutInCell="1" allowOverlap="1" wp14:anchorId="401AFDB9" wp14:editId="66848962">
+              <wp:anchor distT="0" distB="0" distL="114300" distR="114300" simplePos="0" relativeHeight="251657215" behindDoc="0" locked="0" layoutInCell="1" allowOverlap="1" wp14:anchorId="368B7763" wp14:editId="1F6FD78D">
                 <wp:simplePos x="0" y="0"/>
                 <wp:positionH relativeFrom="column">
                   <wp:posOffset>-1021080</wp:posOffset>
@@ -133,6 +147,9 @@
                         <a:prstGeom prst="rect">
                           <a:avLst/>
                         </a:prstGeom>
+                        <a:solidFill>
+                          <a:srgbClr val="CC82C1"/>
+                        </a:solidFill>
                       </wps:spPr>
                       <wps:style>
                         <a:lnRef idx="2">
@@ -170,7 +187,7 @@
           </mc:Choice>
           <mc:Fallback>
             <w:pict>
-              <v:rect w14:anchorId="42E45E8E" id="Rectángulo 2" o:spid="_x0000_s1026" style="position:absolute;margin-left:-80.4pt;margin-top:-78pt;width:652.2pt;height:378pt;z-index:251657215;visibility:visible;mso-wrap-style:square;mso-width-percent:0;mso-height-percent:0;mso-wrap-distance-left:9pt;mso-wrap-distance-top:0;mso-wrap-distance-right:9pt;mso-wrap-distance-bottom:0;mso-position-horizontal:absolute;mso-position-horizontal-relative:text;mso-position-vertical:absolute;mso-position-vertical-relative:text;mso-width-percent:0;mso-height-percent:0;mso-width-relative:margin;mso-height-relative:margin;v-text-anchor:middle" o:gfxdata="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" fillcolor="black [3200]" strokecolor="black [1600]" strokeweight="1pt"/>
+              <v:rect w14:anchorId="19D8ABBF" id="Rectángulo 2" o:spid="_x0000_s1026" style="position:absolute;margin-left:-80.4pt;margin-top:-78pt;width:652.2pt;height:378pt;z-index:251657215;visibility:visible;mso-wrap-style:square;mso-width-percent:0;mso-height-percent:0;mso-wrap-distance-left:9pt;mso-wrap-distance-top:0;mso-wrap-distance-right:9pt;mso-wrap-distance-bottom:0;mso-position-horizontal:absolute;mso-position-horizontal-relative:text;mso-position-vertical:absolute;mso-position-vertical-relative:text;mso-width-percent:0;mso-height-percent:0;mso-width-relative:margin;mso-height-relative:margin;v-text-anchor:middle" o:gfxdata="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" fillcolor="#cc82c1" strokecolor="black [1600]" strokeweight="1pt"/>
             </w:pict>
           </mc:Fallback>
         </mc:AlternateContent>
@@ -307,15 +324,30 @@
           <w:szCs w:val="24"/>
         </w:rPr>
       </w:pPr>
-      <w:r>
+    </w:p>
+    <w:p>
+      <w:pPr>
+        <w:spacing w:line="360" w:lineRule="auto"/>
+        <w:ind w:firstLine="720"/>
         <w:rPr>
           <w:rFonts w:ascii="Times New Roman" w:hAnsi="Times New Roman" w:cs="Times New Roman"/>
           <w:b/>
           <w:sz w:val="24"/>
           <w:szCs w:val="24"/>
-        </w:rPr>
-        <w:t>Javier tiembla.</w:t>
-      </w:r>
+          <w:u w:val="single"/>
+        </w:rPr>
+      </w:pPr>
+      <w:r>
+        <w:rPr>
+          <w:rFonts w:ascii="Times New Roman" w:hAnsi="Times New Roman" w:cs="Times New Roman"/>
+          <w:b/>
+          <w:sz w:val="24"/>
+          <w:szCs w:val="24"/>
+        </w:rPr>
+        <w:t>Javier tiembla – Pedroali Tovar.</w:t>
+      </w:r>
+      <w:bookmarkStart w:id="0" w:name="_GoBack"/>
+      <w:bookmarkEnd w:id="0"/>
     </w:p>
     <w:p>
       <w:pPr>
@@ -334,17 +366,7 @@
           <w:sz w:val="24"/>
           <w:szCs w:val="24"/>
         </w:rPr>
-        <w:t>Javier tiembla. Tiembla como los familiares de los pacientes cuando e</w:t>
-      </w:r>
-      <w:bookmarkStart w:id="0" w:name="_GoBack"/>
-      <w:bookmarkEnd w:id="0"/>
-      <w:r>
-        <w:rPr>
-          <w:rFonts w:ascii="Times New Roman" w:hAnsi="Times New Roman" w:cs="Times New Roman"/>
-          <w:sz w:val="24"/>
-          <w:szCs w:val="24"/>
-        </w:rPr>
-        <w:t>speran su</w:t>
+        <w:t>Javier tiembla. Tiembla como los familiares de los pacientes cuando esperan su</w:t>
       </w:r>
       <w:r>
         <w:rPr>
@@ -730,9 +752,9 @@
       </w:r>
     </w:p>
     <w:sectPr>
-      <w:headerReference w:type="default" r:id="rId9"/>
-      <w:footerReference w:type="default" r:id="rId10"/>
-      <w:footerReference w:type="first" r:id="rId11"/>
+      <w:headerReference w:type="default" r:id="rId8"/>
+      <w:footerReference w:type="default" r:id="rId9"/>
+      <w:footerReference w:type="first" r:id="rId10"/>
       <w:pgSz w:w="12240" w:h="15840"/>
       <w:pgMar w:top="1440" w:right="1440" w:bottom="1440" w:left="1440" w:header="708" w:footer="708" w:gutter="0"/>
       <w:cols w:space="708"/>
@@ -907,18 +929,18 @@
         <w:lang w:eastAsia="es-419"/>
       </w:rPr>
       <w:drawing>
-        <wp:anchor distT="0" distB="0" distL="114300" distR="114300" simplePos="0" relativeHeight="251660288" behindDoc="0" locked="0" layoutInCell="1" allowOverlap="1" wp14:anchorId="1CF76C18" wp14:editId="5AFA9561">
+        <wp:anchor distT="0" distB="0" distL="114300" distR="114300" simplePos="0" relativeHeight="251660288" behindDoc="0" locked="0" layoutInCell="1" allowOverlap="1">
           <wp:simplePos x="0" y="0"/>
           <wp:positionH relativeFrom="column">
-            <wp:posOffset>2133600</wp:posOffset>
+            <wp:posOffset>2011680</wp:posOffset>
           </wp:positionH>
           <wp:positionV relativeFrom="page">
-            <wp:posOffset>182880</wp:posOffset>
+            <wp:posOffset>213360</wp:posOffset>
           </wp:positionV>
-          <wp:extent cx="343779" cy="350520"/>
-          <wp:effectExtent l="0" t="0" r="0" b="0"/>
+          <wp:extent cx="297180" cy="297180"/>
+          <wp:effectExtent l="0" t="0" r="7620" b="7620"/>
           <wp:wrapNone/>
-          <wp:docPr id="7" name="Imagen 7">
+          <wp:docPr id="3" name="Imagen 3">
             <a:hlinkClick xmlns:a="http://schemas.openxmlformats.org/drawingml/2006/main" r:id="rId1"/>
           </wp:docPr>
           <wp:cNvGraphicFramePr>
@@ -928,143 +950,11 @@
             <a:graphicData uri="http://schemas.openxmlformats.org/drawingml/2006/picture">
               <pic:pic xmlns:pic="http://schemas.openxmlformats.org/drawingml/2006/picture">
                 <pic:nvPicPr>
-                  <pic:cNvPr id="1" name=""/>
-                  <pic:cNvPicPr/>
-                </pic:nvPicPr>
-                <pic:blipFill rotWithShape="1">
-                  <a:blip r:embed="rId2">
-                    <a:extLst>
-                      <a:ext uri="{28A0092B-C50C-407E-A947-70E740481C1C}">
-                        <a14:useLocalDpi xmlns:a14="http://schemas.microsoft.com/office/drawing/2010/main" val="0"/>
-                      </a:ext>
-                    </a:extLst>
-                  </a:blip>
-                  <a:srcRect l="15686" r="-15686"/>
-                  <a:stretch/>
-                </pic:blipFill>
-                <pic:spPr>
-                  <a:xfrm>
-                    <a:off x="0" y="0"/>
-                    <a:ext cx="343779" cy="350520"/>
-                  </a:xfrm>
-                  <a:prstGeom prst="rect">
-                    <a:avLst/>
-                  </a:prstGeom>
-                </pic:spPr>
-              </pic:pic>
-            </a:graphicData>
-          </a:graphic>
-          <wp14:sizeRelH relativeFrom="page">
-            <wp14:pctWidth>0</wp14:pctWidth>
-          </wp14:sizeRelH>
-          <wp14:sizeRelV relativeFrom="page">
-            <wp14:pctHeight>0</wp14:pctHeight>
-          </wp14:sizeRelV>
-        </wp:anchor>
-      </w:drawing>
-    </w:r>
-    <w:r>
-      <w:rPr>
-        <w:noProof/>
-        <w:lang w:eastAsia="es-419"/>
-      </w:rPr>
-      <w:drawing>
-        <wp:anchor distT="0" distB="0" distL="114300" distR="114300" simplePos="0" relativeHeight="251665408" behindDoc="0" locked="0" layoutInCell="1" allowOverlap="1" wp14:anchorId="5BE71791" wp14:editId="4B80083E">
-          <wp:simplePos x="0" y="0"/>
-          <wp:positionH relativeFrom="column">
-            <wp:posOffset>2531745</wp:posOffset>
-          </wp:positionH>
-          <wp:positionV relativeFrom="page">
-            <wp:posOffset>205909</wp:posOffset>
-          </wp:positionV>
-          <wp:extent cx="250961" cy="312420"/>
-          <wp:effectExtent l="0" t="0" r="0" b="0"/>
-          <wp:wrapNone/>
-          <wp:docPr id="17" name="Imagen 17">
-            <a:hlinkClick xmlns:a="http://schemas.openxmlformats.org/drawingml/2006/main" r:id="rId3"/>
-          </wp:docPr>
-          <wp:cNvGraphicFramePr>
-            <a:graphicFrameLocks xmlns:a="http://schemas.openxmlformats.org/drawingml/2006/main" noChangeAspect="1"/>
-          </wp:cNvGraphicFramePr>
-          <a:graphic xmlns:a="http://schemas.openxmlformats.org/drawingml/2006/main">
-            <a:graphicData uri="http://schemas.openxmlformats.org/drawingml/2006/picture">
-              <pic:pic xmlns:pic="http://schemas.openxmlformats.org/drawingml/2006/picture">
-                <pic:nvPicPr>
-                  <pic:cNvPr id="1" name=""/>
-                  <pic:cNvPicPr/>
-                </pic:nvPicPr>
-                <pic:blipFill rotWithShape="1">
-                  <a:blip r:embed="rId4">
-                    <a:extLst>
-                      <a:ext uri="{28A0092B-C50C-407E-A947-70E740481C1C}">
-                        <a14:useLocalDpi xmlns:a14="http://schemas.microsoft.com/office/drawing/2010/main" val="0"/>
-                      </a:ext>
-                    </a:extLst>
-                  </a:blip>
-                  <a:srcRect l="40000" t="18133" r="4000" b="16799"/>
-                  <a:stretch/>
-                </pic:blipFill>
-                <pic:spPr bwMode="auto">
-                  <a:xfrm>
-                    <a:off x="0" y="0"/>
-                    <a:ext cx="250961" cy="312420"/>
-                  </a:xfrm>
-                  <a:prstGeom prst="rect">
-                    <a:avLst/>
-                  </a:prstGeom>
-                  <a:ln>
-                    <a:noFill/>
-                  </a:ln>
-                  <a:extLst>
-                    <a:ext uri="{53640926-AAD7-44D8-BBD7-CCE9431645EC}">
-                      <a14:shadowObscured xmlns:a14="http://schemas.microsoft.com/office/drawing/2010/main"/>
-                    </a:ext>
-                  </a:extLst>
-                </pic:spPr>
-              </pic:pic>
-            </a:graphicData>
-          </a:graphic>
-          <wp14:sizeRelH relativeFrom="page">
-            <wp14:pctWidth>0</wp14:pctWidth>
-          </wp14:sizeRelH>
-          <wp14:sizeRelV relativeFrom="page">
-            <wp14:pctHeight>0</wp14:pctHeight>
-          </wp14:sizeRelV>
-        </wp:anchor>
-      </w:drawing>
-    </w:r>
-    <w:r>
-      <w:rPr>
-        <w:noProof/>
-        <w:lang w:eastAsia="es-419"/>
-      </w:rPr>
-      <w:drawing>
-        <wp:anchor distT="0" distB="0" distL="114300" distR="114300" simplePos="0" relativeHeight="251666432" behindDoc="0" locked="0" layoutInCell="1" allowOverlap="1" wp14:anchorId="09C901F3" wp14:editId="7F5C8F6E">
-          <wp:simplePos x="0" y="0"/>
-          <wp:positionH relativeFrom="column">
-            <wp:posOffset>2781300</wp:posOffset>
-          </wp:positionH>
-          <wp:positionV relativeFrom="page">
-            <wp:posOffset>182880</wp:posOffset>
-          </wp:positionV>
-          <wp:extent cx="323718" cy="335280"/>
-          <wp:effectExtent l="0" t="0" r="635" b="7620"/>
-          <wp:wrapNone/>
-          <wp:docPr id="19" name="Imagen 19">
-            <a:hlinkClick xmlns:a="http://schemas.openxmlformats.org/drawingml/2006/main" r:id="rId5"/>
-          </wp:docPr>
-          <wp:cNvGraphicFramePr>
-            <a:graphicFrameLocks xmlns:a="http://schemas.openxmlformats.org/drawingml/2006/main" noChangeAspect="1"/>
-          </wp:cNvGraphicFramePr>
-          <a:graphic xmlns:a="http://schemas.openxmlformats.org/drawingml/2006/main">
-            <a:graphicData uri="http://schemas.openxmlformats.org/drawingml/2006/picture">
-              <pic:pic xmlns:pic="http://schemas.openxmlformats.org/drawingml/2006/picture">
-                <pic:nvPicPr>
-                  <pic:cNvPr id="1" name=""/>
+                  <pic:cNvPr id="3" name="ig.png"/>
                   <pic:cNvPicPr/>
                 </pic:nvPicPr>
                 <pic:blipFill>
-                  <a:blip r:embed="rId6">
+                  <a:blip r:embed="rId2">
                     <a:extLst>
                       <a:ext uri="{28A0092B-C50C-407E-A947-70E740481C1C}">
                         <a14:useLocalDpi xmlns:a14="http://schemas.microsoft.com/office/drawing/2010/main" val="0"/>
@@ -1078,7 +968,7 @@
                 <pic:spPr>
                   <a:xfrm>
                     <a:off x="0" y="0"/>
-                    <a:ext cx="323718" cy="335280"/>
+                    <a:ext cx="297180" cy="297180"/>
                   </a:xfrm>
                   <a:prstGeom prst="rect">
                     <a:avLst/>
@@ -1104,7 +994,7 @@
       <mc:AlternateContent>
         <mc:Choice Requires="wps">
           <w:drawing>
-            <wp:anchor distT="0" distB="0" distL="118745" distR="118745" simplePos="0" relativeHeight="251659264" behindDoc="1" locked="0" layoutInCell="1" allowOverlap="0" wp14:anchorId="57C586A8" wp14:editId="4FCBCAE6">
+            <wp:anchor distT="0" distB="0" distL="118745" distR="118745" simplePos="0" relativeHeight="251659264" behindDoc="1" locked="0" layoutInCell="1" allowOverlap="0" wp14:anchorId="73F4FFC9" wp14:editId="1905B257">
               <wp:simplePos x="0" y="0"/>
               <wp:positionH relativeFrom="margin">
                 <wp:posOffset>-1104900</wp:posOffset>
@@ -1130,7 +1020,7 @@
                         <a:avLst/>
                       </a:prstGeom>
                       <a:solidFill>
-                        <a:schemeClr val="tx1"/>
+                        <a:srgbClr val="CC82C1"/>
                       </a:solidFill>
                       <a:ln>
                         <a:solidFill>
@@ -1171,46 +1061,26 @@
                             <w:rPr>
                               <w:rFonts w:ascii="Times New Roman" w:hAnsi="Times New Roman" w:cs="Times New Roman"/>
                               <w:smallCaps/>
-                              <w:color w:val="FFFFFF" w:themeColor="background1"/>
-                              <w:sz w:val="24"/>
+                              <w:sz w:val="28"/>
                               <w:szCs w:val="24"/>
+                              <w:shd w:val="clear" w:color="auto" w:fill="F6F7F7"/>
                               <w:lang w:val="en-US"/>
                             </w:rPr>
-                            <w:t>Pedroalí</w:t>
+                            <w:t>@</w:t>
                           </w:r>
+                          <w:proofErr w:type="spellStart"/>
                           <w:r>
                             <w:rPr>
                               <w:rFonts w:ascii="Times New Roman" w:hAnsi="Times New Roman" w:cs="Times New Roman"/>
                               <w:smallCaps/>
-                              <w:color w:val="FFFFFF" w:themeColor="background1"/>
-                              <w:sz w:val="24"/>
+                              <w:sz w:val="28"/>
                               <w:szCs w:val="24"/>
+                              <w:shd w:val="clear" w:color="auto" w:fill="F6F7F7"/>
                               <w:lang w:val="en-US"/>
                             </w:rPr>
-                            <w:t xml:space="preserve"> </w:t>
+                            <w:t>ZaguanRevista</w:t>
                           </w:r>
-                          <w:r>
-                            <w:rPr>
-                              <w:rFonts w:ascii="Times New Roman" w:hAnsi="Times New Roman" w:cs="Times New Roman"/>
-                              <w:smallCaps/>
-                              <w:color w:val="FFFFFF" w:themeColor="background1"/>
-                              <w:sz w:val="24"/>
-                              <w:szCs w:val="24"/>
-                              <w:lang w:val="en-US"/>
-                            </w:rPr>
-                            <w:t>T</w:t>
-                          </w:r>
-                          <w:r>
-                            <w:rPr>
-                              <w:rFonts w:ascii="Times New Roman" w:hAnsi="Times New Roman" w:cs="Times New Roman"/>
-                              <w:smallCaps/>
-                              <w:color w:val="FFFFFF" w:themeColor="background1"/>
-                              <w:sz w:val="24"/>
-                              <w:szCs w:val="24"/>
-                              <w:lang w:val="en-US"/>
-                            </w:rPr>
-                            <w:t>ovar</w:t>
-                          </w:r>
+                          <w:proofErr w:type="spellEnd"/>
                           <w:r>
                             <w:rPr>
                               <w:rFonts w:ascii="Times New Roman" w:hAnsi="Times New Roman" w:cs="Times New Roman"/>
@@ -1233,20 +1103,16 @@
                             </w:rPr>
                             <w:tab/>
                           </w:r>
-                          <w:hyperlink r:id="rId7" w:history="1">
-                            <w:r>
-                              <w:rPr>
-                                <w:rStyle w:val="Hipervnculo"/>
-                                <w:rFonts w:ascii="Times New Roman" w:hAnsi="Times New Roman" w:cs="Times New Roman"/>
-                                <w:color w:val="auto"/>
-                                <w:sz w:val="24"/>
-                                <w:szCs w:val="24"/>
-                                <w:shd w:val="clear" w:color="auto" w:fill="F6F7F7"/>
-                                <w:lang w:val="en-US"/>
-                              </w:rPr>
-                              <w:t>pedroalitovarwriting.wordpress.com</w:t>
-                            </w:r>
-                          </w:hyperlink>
+                          <w:r>
+                            <w:rPr>
+                              <w:rFonts w:ascii="Times New Roman" w:hAnsi="Times New Roman" w:cs="Times New Roman"/>
+                              <w:sz w:val="24"/>
+                              <w:szCs w:val="24"/>
+                              <w:shd w:val="clear" w:color="auto" w:fill="F6F7F7"/>
+                              <w:lang w:val="en-US"/>
+                            </w:rPr>
+                            <w:t>https://pedroalitovar07.github.io/zaguan_revista/</w:t>
+                          </w:r>
                         </w:p>
                       </w:txbxContent>
                     </wps:txbx>
@@ -1270,7 +1136,7 @@
         </mc:Choice>
         <mc:Fallback>
           <w:pict>
-            <v:rect w14:anchorId="57C586A8" id="Rectángulo 197" o:spid="_x0000_s1026" style="position:absolute;margin-left:-87pt;margin-top:0;width:633.6pt;height:56.4pt;z-index:-251657216;visibility:visible;mso-wrap-style:square;mso-width-percent:0;mso-height-percent:0;mso-wrap-distance-left:9.35pt;mso-wrap-distance-top:0;mso-wrap-distance-right:9.35pt;mso-wrap-distance-bottom:0;mso-position-horizontal:absolute;mso-position-horizontal-relative:margin;mso-position-vertical:absolute;mso-position-vertical-relative:page;mso-width-percent:0;mso-height-percent:0;mso-width-relative:margin;mso-height-relative:page;v-text-anchor:middle" o:gfxdata="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" o:allowoverlap="f" fillcolor="black [3213]" strokecolor="black [3213]">
+            <v:rect w14:anchorId="73F4FFC9" id="Rectángulo 197" o:spid="_x0000_s1026" style="position:absolute;margin-left:-87pt;margin-top:0;width:633.6pt;height:56.4pt;z-index:-251657216;visibility:visible;mso-wrap-style:square;mso-width-percent:0;mso-height-percent:0;mso-wrap-distance-left:9.35pt;mso-wrap-distance-top:0;mso-wrap-distance-right:9.35pt;mso-wrap-distance-bottom:0;mso-position-horizontal:absolute;mso-position-horizontal-relative:margin;mso-position-vertical:absolute;mso-position-vertical-relative:page;mso-width-percent:0;mso-height-percent:0;mso-width-relative:margin;mso-height-relative:page;v-text-anchor:middle" o:gfxdata="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" o:allowoverlap="f" fillcolor="#cc82c1" strokecolor="black [3213]">
               <v:textbox>
                 <w:txbxContent>
                   <w:p>
@@ -1290,46 +1156,26 @@
                       <w:rPr>
                         <w:rFonts w:ascii="Times New Roman" w:hAnsi="Times New Roman" w:cs="Times New Roman"/>
                         <w:smallCaps/>
-                        <w:color w:val="FFFFFF" w:themeColor="background1"/>
-                        <w:sz w:val="24"/>
+                        <w:sz w:val="28"/>
                         <w:szCs w:val="24"/>
+                        <w:shd w:val="clear" w:color="auto" w:fill="F6F7F7"/>
                         <w:lang w:val="en-US"/>
                       </w:rPr>
-                      <w:t>Pedroalí</w:t>
+                      <w:t>@</w:t>
                     </w:r>
+                    <w:proofErr w:type="spellStart"/>
                     <w:r>
                       <w:rPr>
                         <w:rFonts w:ascii="Times New Roman" w:hAnsi="Times New Roman" w:cs="Times New Roman"/>
                         <w:smallCaps/>
-                        <w:color w:val="FFFFFF" w:themeColor="background1"/>
-                        <w:sz w:val="24"/>
+                        <w:sz w:val="28"/>
                         <w:szCs w:val="24"/>
+                        <w:shd w:val="clear" w:color="auto" w:fill="F6F7F7"/>
                         <w:lang w:val="en-US"/>
                       </w:rPr>
-                      <w:t xml:space="preserve"> </w:t>
+                      <w:t>ZaguanRevista</w:t>
                     </w:r>
-                    <w:r>
-                      <w:rPr>
-                        <w:rFonts w:ascii="Times New Roman" w:hAnsi="Times New Roman" w:cs="Times New Roman"/>
-                        <w:smallCaps/>
-                        <w:color w:val="FFFFFF" w:themeColor="background1"/>
-                        <w:sz w:val="24"/>
-                        <w:szCs w:val="24"/>
-                        <w:lang w:val="en-US"/>
-                      </w:rPr>
-                      <w:t>T</w:t>
-                    </w:r>
-                    <w:r>
-                      <w:rPr>
-                        <w:rFonts w:ascii="Times New Roman" w:hAnsi="Times New Roman" w:cs="Times New Roman"/>
-                        <w:smallCaps/>
-                        <w:color w:val="FFFFFF" w:themeColor="background1"/>
-                        <w:sz w:val="24"/>
-                        <w:szCs w:val="24"/>
-                        <w:lang w:val="en-US"/>
-                      </w:rPr>
-                      <w:t>ovar</w:t>
-                    </w:r>
+                    <w:proofErr w:type="spellEnd"/>
                     <w:r>
                       <w:rPr>
                         <w:rFonts w:ascii="Times New Roman" w:hAnsi="Times New Roman" w:cs="Times New Roman"/>
@@ -1352,20 +1198,16 @@
                       </w:rPr>
                       <w:tab/>
                     </w:r>
-                    <w:hyperlink r:id="rId8" w:history="1">
-                      <w:r>
-                        <w:rPr>
-                          <w:rStyle w:val="Hipervnculo"/>
-                          <w:rFonts w:ascii="Times New Roman" w:hAnsi="Times New Roman" w:cs="Times New Roman"/>
-                          <w:color w:val="auto"/>
-                          <w:sz w:val="24"/>
-                          <w:szCs w:val="24"/>
-                          <w:shd w:val="clear" w:color="auto" w:fill="F6F7F7"/>
-                          <w:lang w:val="en-US"/>
-                        </w:rPr>
-                        <w:t>pedroalitovarwriting.wordpress.com</w:t>
-                      </w:r>
-                    </w:hyperlink>
+                    <w:r>
+                      <w:rPr>
+                        <w:rFonts w:ascii="Times New Roman" w:hAnsi="Times New Roman" w:cs="Times New Roman"/>
+                        <w:sz w:val="24"/>
+                        <w:szCs w:val="24"/>
+                        <w:shd w:val="clear" w:color="auto" w:fill="F6F7F7"/>
+                        <w:lang w:val="en-US"/>
+                      </w:rPr>
+                      <w:t>https://pedroalitovar07.github.io/zaguan_revista/</w:t>
+                    </w:r>
                   </w:p>
                 </w:txbxContent>
               </v:textbox>
@@ -2190,7 +2032,7 @@
 </file>
 
 <file path=customXml/itemProps1.xml><?xml version="1.0" encoding="utf-8"?>
-<ds:datastoreItem xmlns:ds="http://schemas.openxmlformats.org/officeDocument/2006/customXml" ds:itemID="{DB9A40EF-7AA3-48B3-9269-B7DF24CBC28F}">
+<ds:datastoreItem xmlns:ds="http://schemas.openxmlformats.org/officeDocument/2006/customXml" ds:itemID="{B71602F1-5BD3-4885-B126-36208D53C7FA}">
   <ds:schemaRefs>
     <ds:schemaRef ds:uri="http://schemas.openxmlformats.org/officeDocument/2006/bibliography"/>
   </ds:schemaRefs>

</xml_diff>